<commit_message>
Add topic of philosophy
</commit_message>
<xml_diff>
--- a/masterdegree/philosophy/kr.docx
+++ b/masterdegree/philosophy/kr.docx
@@ -572,61 +572,189 @@
     </w:p>
     <w:p>
       <w:pPr>
-        <w:spacing w:line="360" w:lineRule="auto"/>
         <w:jc w:val="both"/>
         <w:rPr>
           <w:sz w:val="28"/>
           <w:szCs w:val="28"/>
         </w:rPr>
       </w:pPr>
+      <w:r>
+        <w:br w:type="page"/>
+      </w:r>
+      <w:r>
+        <w:lastRenderedPageBreak/>
+        <w:tab/>
+      </w:r>
+      <w:r>
+        <w:rPr>
+          <w:sz w:val="28"/>
+          <w:szCs w:val="28"/>
+        </w:rPr>
+        <w:t xml:space="preserve">Характеризуя древневосточную философию </w:t>
+      </w:r>
+      <w:r>
+        <w:rPr>
+          <w:sz w:val="28"/>
+          <w:szCs w:val="28"/>
+        </w:rPr>
+        <w:t>Индии и Китая, следует заметить следующее: в</w:t>
+      </w:r>
+      <w:r>
+        <w:rPr>
+          <w:sz w:val="28"/>
+          <w:szCs w:val="28"/>
+        </w:rPr>
+        <w:t>о-первых, она сформировалась в условиях деспотичных государств, где человеческая личность была поглощена внешней средой.</w:t>
+      </w:r>
+      <w:r>
+        <w:rPr>
+          <w:sz w:val="28"/>
+          <w:szCs w:val="28"/>
+        </w:rPr>
+        <w:t xml:space="preserve"> </w:t>
+      </w:r>
+      <w:r>
+        <w:rPr>
+          <w:sz w:val="28"/>
+          <w:szCs w:val="28"/>
+        </w:rPr>
+        <w:t>Неравенство, жесткое кастовое деление во многом определили социально-политическую и морально-этическую проблематику философии. Во-вторых, большое влияние мифологии (носившей зооморфный характер), культ предков, тотемизм сказались на недостаточной рационализированности и системности восточной философии. В-третьих, в отличие от европейской философии восточная философия автохтонна (первоначальная, исконная, коренная).</w:t>
+      </w:r>
+    </w:p>
+    <w:p>
+      <w:pPr>
+        <w:jc w:val="both"/>
+        <w:rPr>
+          <w:sz w:val="28"/>
+          <w:szCs w:val="28"/>
+        </w:rPr>
+      </w:pPr>
+      <w:r>
+        <w:rPr>
+          <w:sz w:val="28"/>
+          <w:szCs w:val="28"/>
+        </w:rPr>
+        <w:tab/>
+        <w:t>При всем разнообразии взглядов в древней индийской философии слабо выражен личностный компонент. Поэтому принято рассматривать прежде всего наиболее известные школы. Их можно разделить на ортодоксальные школы – миманса, веданта, санкхья и йога, и  неортодоксальные — буддизм, джайнизм и чарвака-локаята. Их отличие в основном связано с отношением к священному писанию брахманизма, а затем индуизма — Ведам (ортодоксальные школы признавали авторитет Вед, неортодоксальные отрицали его).</w:t>
+      </w:r>
+    </w:p>
+    <w:p>
+      <w:pPr>
+        <w:jc w:val="both"/>
+        <w:rPr>
+          <w:sz w:val="28"/>
+          <w:szCs w:val="28"/>
+        </w:rPr>
+      </w:pPr>
+      <w:r>
+        <w:rPr>
+          <w:sz w:val="28"/>
+          <w:szCs w:val="28"/>
+        </w:rPr>
+        <w:tab/>
+        <w:t xml:space="preserve">Написанные в стихотворной форме Веды содержат вопросы и ответы на них  о происхождении мира, космическом порядке, естественных природных процессах, наличии у человека души, вечности мира и смертности отдельного человека. Индийская философская традиция сформировала ряд основных философско-этических понятий, которые позволяют составить общее представление о древнеиндийских философских учениях. Прежде всего это понятие кармы — закона, определяющего судьбу человека. Карма тесно связана с учением о сансаре (цепи перерождений существ в мире). Освобождением или выходом из сансары является мокша. Именно пути выхода из мокши и отличают взгляды разных философских школ (это могли быть жертвоприношения, аскеза, практика йогов и др.) Стремящийся к освобождению должен следовать установленным нормам и драхме (определенному образу жизни, жизненному пути). </w:t>
+      </w:r>
+    </w:p>
+    <w:p>
+      <w:pPr>
+        <w:jc w:val="both"/>
+        <w:rPr>
+          <w:sz w:val="28"/>
+          <w:szCs w:val="28"/>
+        </w:rPr>
+      </w:pPr>
+      <w:r>
+        <w:rPr>
+          <w:sz w:val="28"/>
+          <w:szCs w:val="28"/>
+        </w:rPr>
+        <w:tab/>
+      </w:r>
+      <w:r>
+        <w:rPr>
+          <w:sz w:val="28"/>
+          <w:szCs w:val="28"/>
+        </w:rPr>
+        <w:t>Древнекитайская философия, развитие которой приходится на середину первого тысячелетия до н.э., сформировалась одновременно с возникновением индийской философии.</w:t>
+      </w:r>
+    </w:p>
+    <w:p>
+      <w:pPr>
+        <w:jc w:val="both"/>
+        <w:rPr>
+          <w:sz w:val="28"/>
+          <w:szCs w:val="28"/>
+        </w:rPr>
+      </w:pPr>
+      <w:r>
+        <w:rPr>
+          <w:sz w:val="28"/>
+          <w:szCs w:val="28"/>
+        </w:rPr>
+        <w:tab/>
+        <w:t xml:space="preserve">С момента  своего возникновения она отличалась от индийской и западной философии, так как опиралась только на китайские духовные традиции. </w:t>
+      </w:r>
       <w:bookmarkStart w:id="0" w:name="_GoBack"/>
       <w:bookmarkEnd w:id="0"/>
-      <w:r>
-        <w:br w:type="page"/>
-      </w:r>
-      <w:r>
+    </w:p>
+    <w:p>
+      <w:pPr>
+        <w:jc w:val="both"/>
+        <w:rPr>
+          <w:sz w:val="28"/>
+          <w:szCs w:val="28"/>
+        </w:rPr>
+      </w:pPr>
+      <w:r>
+        <w:rPr>
+          <w:sz w:val="28"/>
+          <w:szCs w:val="28"/>
+        </w:rPr>
+        <w:tab/>
+      </w:r>
+      <w:r>
+        <w:rPr>
+          <w:sz w:val="28"/>
+          <w:szCs w:val="28"/>
+        </w:rPr>
+        <w:t xml:space="preserve">Можно выделить две тенденции в философской мысли Китая: мистическую и материалистическую. В ходе борьбы этих двух тенденций развивались наивно материалистические идеи о пяти первоэлементах мира (металл, дерево, вода, огонь, земля), о противоположных началах (инь и ян), о естественном законе (дао) и другие. </w:t>
+      </w:r>
+    </w:p>
+    <w:p>
+      <w:pPr>
+        <w:jc w:val="both"/>
+        <w:rPr>
+          <w:sz w:val="28"/>
+          <w:szCs w:val="28"/>
+        </w:rPr>
+      </w:pPr>
+      <w:r>
+        <w:rPr>
+          <w:sz w:val="28"/>
+          <w:szCs w:val="28"/>
+        </w:rPr>
+        <w:t xml:space="preserve">Основными философскими направлениями (учениями) явились: конфуцианство, моизм, легизм, даосизм, инь и ян, школа имен, ицзинистика. </w:t>
+      </w:r>
+    </w:p>
+    <w:p>
+      <w:pPr>
+        <w:jc w:val="both"/>
+        <w:rPr>
+          <w:sz w:val="28"/>
+          <w:szCs w:val="28"/>
+        </w:rPr>
+      </w:pPr>
+      <w:r>
+        <w:rPr>
+          <w:sz w:val="28"/>
+          <w:szCs w:val="28"/>
+        </w:rPr>
         <w:lastRenderedPageBreak/>
-        <w:tab/>
-      </w:r>
-      <w:r>
-        <w:rPr>
-          <w:sz w:val="28"/>
-          <w:szCs w:val="28"/>
-        </w:rPr>
-        <w:t xml:space="preserve">Характеризуя древневосточную философию </w:t>
-      </w:r>
-      <w:r>
-        <w:rPr>
-          <w:sz w:val="28"/>
-          <w:szCs w:val="28"/>
-        </w:rPr>
-        <w:t>Индии и Китая, следует заметить следующее: в</w:t>
-      </w:r>
-      <w:r>
-        <w:rPr>
-          <w:sz w:val="28"/>
-          <w:szCs w:val="28"/>
-        </w:rPr>
-        <w:t>о-первых, она сформировалась в условиях деспотичных государств, где человеческая личность была поглощена внешней средой.</w:t>
-      </w:r>
-      <w:r>
-        <w:rPr>
-          <w:sz w:val="28"/>
-          <w:szCs w:val="28"/>
-        </w:rPr>
-        <w:t xml:space="preserve"> </w:t>
-      </w:r>
-      <w:r>
-        <w:rPr>
-          <w:sz w:val="28"/>
-          <w:szCs w:val="28"/>
-        </w:rPr>
-        <w:t>Неравенство, жесткое кастовое деление во многом определили социально-политическую и морально-этическую проблематику философии. Во-вторых, большое влияние мифологии (носившей зооморфный характер), культ предков, тотемизм сказались на недостаточной рационализированности и системности восточной философии. В-третьих, в отличие от европейской философии восточная философия автохтонна (первоначальная, исконная, коренная).</w:t>
-      </w:r>
-    </w:p>
-    <w:p>
-      <w:pPr>
-        <w:spacing w:line="360" w:lineRule="auto"/>
+        <w:t xml:space="preserve">Одним из первых крупных китайских философов считается Лао-Цзы, основатель учения даосизма. Его учение о видимых явлениях природы, в основе которых находятся материальные частицы – ци, подчиненные, как и все вещи в природе, естественной закономерности дао, имело большое значение для наивно-материалистического обоснования мира. Другим ярким материалистическим учением в Древнем Китае уже в IV веке до н.э. было учение Ян Чжу  о признании закономерности природы и общества. Не воля неба, богов, а всеобщий, абсолютный закон – дао определяет существование и развитие вещей и действий человека. </w:t>
+      </w:r>
+    </w:p>
+    <w:p>
+      <w:pPr>
         <w:jc w:val="both"/>
         <w:rPr>
           <w:sz w:val="28"/>
@@ -639,190 +767,7 @@
           <w:szCs w:val="28"/>
         </w:rPr>
         <w:tab/>
-      </w:r>
-      <w:r>
-        <w:rPr>
-          <w:sz w:val="28"/>
-          <w:szCs w:val="28"/>
-        </w:rPr>
-        <w:t xml:space="preserve">При всем разнообразии взглядов в древней индийской философии слабо выражен личностный компонент. Поэтому принято рассматривать прежде всего наиболее известные школы. Их можно разделить на ортодоксальные школы – миманса, веданта, санкхья и йога, и  неортодоксальные — буддизм, джайнизм и чарвака-локаята. Их отличие в основном связано с отношением к священному писанию брахманизма, а затем индуизма — Ведам (ортодоксальные школы признавали авторитет Вед, </w:t>
-      </w:r>
-      <w:r>
-        <w:rPr>
-          <w:sz w:val="28"/>
-          <w:szCs w:val="28"/>
-        </w:rPr>
-        <w:t>неортодоксальные отрицали его).</w:t>
-      </w:r>
-    </w:p>
-    <w:p>
-      <w:pPr>
-        <w:spacing w:line="360" w:lineRule="auto"/>
-        <w:jc w:val="both"/>
-        <w:rPr>
-          <w:sz w:val="28"/>
-          <w:szCs w:val="28"/>
-        </w:rPr>
-      </w:pPr>
-      <w:r>
-        <w:rPr>
-          <w:sz w:val="28"/>
-          <w:szCs w:val="28"/>
-        </w:rPr>
-        <w:tab/>
-      </w:r>
-      <w:r>
-        <w:rPr>
-          <w:sz w:val="28"/>
-          <w:szCs w:val="28"/>
-        </w:rPr>
-        <w:t xml:space="preserve">Написанные в стихотворной форме Веды содержат вопросы и ответы на них  о происхождении мира, космическом порядке, естественных природных процессах, наличии у человека души, вечности мира и смертности отдельного человека. Индийская философская традиция сформировала ряд основных философско-этических понятий, которые позволяют составить общее представление о древнеиндийских философских учениях. Прежде всего это понятие кармы — закона, определяющего судьбу человека. Карма тесно связана с учением о сансаре (цепи перерождений существ в мире). Освобождением или выходом из сансары является мокша. Именно пути выхода из мокши и отличают взгляды разных философских школ (это могли быть жертвоприношения, аскеза, практика йогов и др.) </w:t>
-      </w:r>
-      <w:r>
-        <w:rPr>
-          <w:sz w:val="28"/>
-          <w:szCs w:val="28"/>
-        </w:rPr>
-        <w:lastRenderedPageBreak/>
-        <w:t xml:space="preserve">Стремящийся к освобождению должен следовать установленным нормам и драхме (определенному образу жизни, жизненному пути). </w:t>
-      </w:r>
-    </w:p>
-    <w:p>
-      <w:pPr>
-        <w:spacing w:line="360" w:lineRule="auto"/>
-        <w:jc w:val="both"/>
-        <w:rPr>
-          <w:sz w:val="28"/>
-          <w:szCs w:val="28"/>
-        </w:rPr>
-      </w:pPr>
-      <w:r>
-        <w:rPr>
-          <w:sz w:val="28"/>
-          <w:szCs w:val="28"/>
-        </w:rPr>
-        <w:tab/>
-      </w:r>
-      <w:r>
-        <w:rPr>
-          <w:sz w:val="28"/>
-          <w:szCs w:val="28"/>
-        </w:rPr>
-        <w:t>Древнекитайская философия, развитие которой приходится на середину первого тысячелетия до н.э., сформировалась одновременно с возникновением индийской философии.</w:t>
-      </w:r>
-    </w:p>
-    <w:p>
-      <w:pPr>
-        <w:spacing w:line="360" w:lineRule="auto"/>
-        <w:jc w:val="both"/>
-        <w:rPr>
-          <w:sz w:val="28"/>
-          <w:szCs w:val="28"/>
-        </w:rPr>
-      </w:pPr>
-      <w:r>
-        <w:rPr>
-          <w:sz w:val="28"/>
-          <w:szCs w:val="28"/>
-        </w:rPr>
-        <w:tab/>
-      </w:r>
-      <w:r>
-        <w:rPr>
-          <w:sz w:val="28"/>
-          <w:szCs w:val="28"/>
-        </w:rPr>
-        <w:t xml:space="preserve">С момента  своего возникновения она отличалась от индийской и западной философии, так как опиралась только на китайские духовные традиции. </w:t>
-      </w:r>
-    </w:p>
-    <w:p>
-      <w:pPr>
-        <w:spacing w:line="360" w:lineRule="auto"/>
-        <w:jc w:val="both"/>
-        <w:rPr>
-          <w:sz w:val="28"/>
-          <w:szCs w:val="28"/>
-        </w:rPr>
-      </w:pPr>
-      <w:r>
-        <w:rPr>
-          <w:sz w:val="28"/>
-          <w:szCs w:val="28"/>
-        </w:rPr>
-        <w:tab/>
-      </w:r>
-      <w:r>
-        <w:rPr>
-          <w:sz w:val="28"/>
-          <w:szCs w:val="28"/>
-        </w:rPr>
-        <w:t xml:space="preserve">Можно выделить две тенденции в философской мысли Китая: мистическую и материалистическую. В ходе борьбы этих двух тенденций развивались наивно материалистические идеи о пяти первоэлементах мира (металл, дерево, вода, огонь, земля), о противоположных началах (инь и ян), о естественном законе (дао) и другие. </w:t>
-      </w:r>
-    </w:p>
-    <w:p>
-      <w:pPr>
-        <w:spacing w:line="360" w:lineRule="auto"/>
-        <w:jc w:val="both"/>
-        <w:rPr>
-          <w:sz w:val="28"/>
-          <w:szCs w:val="28"/>
-        </w:rPr>
-      </w:pPr>
-      <w:r>
-        <w:rPr>
-          <w:sz w:val="28"/>
-          <w:szCs w:val="28"/>
-        </w:rPr>
-        <w:t xml:space="preserve">Основными философскими направлениями (учениями) явились: конфуцианство, моизм, легизм, даосизм, инь и ян, школа имен, ицзинистика. </w:t>
-      </w:r>
-    </w:p>
-    <w:p>
-      <w:pPr>
-        <w:spacing w:line="360" w:lineRule="auto"/>
-        <w:jc w:val="both"/>
-        <w:rPr>
-          <w:sz w:val="28"/>
-          <w:szCs w:val="28"/>
-        </w:rPr>
-      </w:pPr>
-      <w:r>
-        <w:rPr>
-          <w:sz w:val="28"/>
-          <w:szCs w:val="28"/>
-        </w:rPr>
-        <w:t xml:space="preserve">Одним из первых крупных китайских философов считается Лао-Цзы, основатель учения даосизма. Его учение о видимых явлениях природы, в основе которых находятся материальные частицы – ци, подчиненные, как и все вещи в природе, естественной закономерности дао, имело большое значение для наивно-материалистического обоснования мира. Другим ярким материалистическим учением в Древнем Китае уже в IV веке до н.э. было учение Ян Чжу  о признании закономерности природы и общества. Не воля неба, богов, а всеобщий, абсолютный закон – дао определяет существование и развитие вещей и действий человека. </w:t>
-      </w:r>
-    </w:p>
-    <w:p>
-      <w:pPr>
-        <w:spacing w:line="360" w:lineRule="auto"/>
-        <w:jc w:val="both"/>
-        <w:rPr>
-          <w:sz w:val="28"/>
-          <w:szCs w:val="28"/>
-        </w:rPr>
-      </w:pPr>
-      <w:r>
-        <w:rPr>
-          <w:sz w:val="28"/>
-          <w:szCs w:val="28"/>
-        </w:rPr>
-        <w:tab/>
-      </w:r>
-      <w:r>
-        <w:rPr>
-          <w:sz w:val="28"/>
-          <w:szCs w:val="28"/>
-        </w:rPr>
-        <w:t xml:space="preserve">Наиболее авторитетным древнекитайским философом был Конфуций (551-479 гг до н.э.). Его учение, оказавшись доминирующим в духовной жизни Китая, добилось во II веке до н.э официального статуса господствующей идеологии. В центре внимания конфуцианства – проблемы этики, политики, воспитания человека. Небо – высшая сила и гарант справедливости. Воля неба – это судьба. Человеку следует выполнить волю </w:t>
-      </w:r>
-      <w:r>
-        <w:rPr>
-          <w:sz w:val="28"/>
-          <w:szCs w:val="28"/>
-        </w:rPr>
-        <w:lastRenderedPageBreak/>
-        <w:t>Неба и стремиться познать ее. Стержнем поведения человека, ритуалом признается Закон (Ли). Принципом нравственного совершенства конфуцианство объявляет идею гуманности, уважения к себе, почитание старших, разумный порядок. Главный императив морали Конфуция – «не делай другим того, чего не желаешь себе».</w:t>
+        <w:t>Наиболее авторитетным древнекитайским философом был Конфуций (551-479 гг до н.э.). Его учение, оказавшись доминирующим в духовной жизни Китая, добилось во II веке до н.э официального статуса господствующей идеологии. В центре внимания конфуцианства – проблемы этики, политики, воспитания человека. Небо – высшая сила и гарант справедливости. Воля неба – это судьба. Человеку следует выполнить волю Неба и стремиться познать ее. Стержнем поведения человека, ритуалом признается Закон (Ли). Принципом нравственного совершенства конфуцианство объявляет идею гуманности, уважения к себе, почитание старших, разумный порядок. Главный императив морали Конфуция – «не делай другим того, чего не желаешь себе».</w:t>
       </w:r>
     </w:p>
     <w:sectPr>
@@ -983,6 +928,50 @@
     <w:lsdException w:name="Subtitle" w:qFormat="1"/>
     <w:lsdException w:name="Strong" w:qFormat="1"/>
     <w:lsdException w:name="Emphasis" w:qFormat="1"/>
+    <w:lsdException w:name="Normal Table" w:semiHidden="1" w:unhideWhenUsed="1"/>
+    <w:lsdException w:name="Table Simple 1" w:semiHidden="1" w:unhideWhenUsed="1"/>
+    <w:lsdException w:name="Table Simple 2" w:semiHidden="1" w:unhideWhenUsed="1"/>
+    <w:lsdException w:name="Table Simple 3" w:semiHidden="1" w:unhideWhenUsed="1"/>
+    <w:lsdException w:name="Table Classic 1" w:semiHidden="1" w:unhideWhenUsed="1"/>
+    <w:lsdException w:name="Table Classic 2" w:semiHidden="1" w:unhideWhenUsed="1"/>
+    <w:lsdException w:name="Table Classic 3" w:semiHidden="1" w:unhideWhenUsed="1"/>
+    <w:lsdException w:name="Table Classic 4" w:semiHidden="1" w:unhideWhenUsed="1"/>
+    <w:lsdException w:name="Table Colorful 1" w:semiHidden="1" w:unhideWhenUsed="1"/>
+    <w:lsdException w:name="Table Colorful 2" w:semiHidden="1" w:unhideWhenUsed="1"/>
+    <w:lsdException w:name="Table Colorful 3" w:semiHidden="1" w:unhideWhenUsed="1"/>
+    <w:lsdException w:name="Table Columns 1" w:semiHidden="1" w:unhideWhenUsed="1"/>
+    <w:lsdException w:name="Table Columns 2" w:semiHidden="1" w:unhideWhenUsed="1"/>
+    <w:lsdException w:name="Table Columns 3" w:semiHidden="1" w:unhideWhenUsed="1"/>
+    <w:lsdException w:name="Table Columns 4" w:semiHidden="1" w:unhideWhenUsed="1"/>
+    <w:lsdException w:name="Table Columns 5" w:semiHidden="1" w:unhideWhenUsed="1"/>
+    <w:lsdException w:name="Table Grid 1" w:semiHidden="1" w:unhideWhenUsed="1"/>
+    <w:lsdException w:name="Table Grid 2" w:semiHidden="1" w:unhideWhenUsed="1"/>
+    <w:lsdException w:name="Table Grid 3" w:semiHidden="1" w:unhideWhenUsed="1"/>
+    <w:lsdException w:name="Table Grid 4" w:semiHidden="1" w:unhideWhenUsed="1"/>
+    <w:lsdException w:name="Table Grid 5" w:semiHidden="1" w:unhideWhenUsed="1"/>
+    <w:lsdException w:name="Table Grid 6" w:semiHidden="1" w:unhideWhenUsed="1"/>
+    <w:lsdException w:name="Table Grid 7" w:semiHidden="1" w:unhideWhenUsed="1"/>
+    <w:lsdException w:name="Table Grid 8" w:semiHidden="1" w:unhideWhenUsed="1"/>
+    <w:lsdException w:name="Table List 1" w:semiHidden="1" w:unhideWhenUsed="1"/>
+    <w:lsdException w:name="Table List 2" w:semiHidden="1" w:unhideWhenUsed="1"/>
+    <w:lsdException w:name="Table List 3" w:semiHidden="1" w:unhideWhenUsed="1"/>
+    <w:lsdException w:name="Table List 4" w:semiHidden="1" w:unhideWhenUsed="1"/>
+    <w:lsdException w:name="Table List 5" w:semiHidden="1" w:unhideWhenUsed="1"/>
+    <w:lsdException w:name="Table List 6" w:semiHidden="1" w:unhideWhenUsed="1"/>
+    <w:lsdException w:name="Table List 7" w:semiHidden="1" w:unhideWhenUsed="1"/>
+    <w:lsdException w:name="Table List 8" w:semiHidden="1" w:unhideWhenUsed="1"/>
+    <w:lsdException w:name="Table 3D effects 1" w:semiHidden="1" w:unhideWhenUsed="1"/>
+    <w:lsdException w:name="Table 3D effects 2" w:semiHidden="1" w:unhideWhenUsed="1"/>
+    <w:lsdException w:name="Table 3D effects 3" w:semiHidden="1" w:unhideWhenUsed="1"/>
+    <w:lsdException w:name="Table Contemporary" w:semiHidden="1" w:unhideWhenUsed="1"/>
+    <w:lsdException w:name="Table Elegant" w:semiHidden="1" w:unhideWhenUsed="1"/>
+    <w:lsdException w:name="Table Professional" w:semiHidden="1" w:unhideWhenUsed="1"/>
+    <w:lsdException w:name="Table Subtle 1" w:semiHidden="1" w:unhideWhenUsed="1"/>
+    <w:lsdException w:name="Table Subtle 2" w:semiHidden="1" w:unhideWhenUsed="1"/>
+    <w:lsdException w:name="Table Web 1" w:semiHidden="1" w:unhideWhenUsed="1"/>
+    <w:lsdException w:name="Table Web 2" w:semiHidden="1" w:unhideWhenUsed="1"/>
+    <w:lsdException w:name="Table Web 3" w:semiHidden="1" w:unhideWhenUsed="1"/>
+    <w:lsdException w:name="Table Theme" w:semiHidden="1" w:unhideWhenUsed="1"/>
     <w:lsdException w:name="Placeholder Text" w:semiHidden="1" w:uiPriority="99"/>
     <w:lsdException w:name="No Spacing" w:uiPriority="1" w:qFormat="1"/>
     <w:lsdException w:name="Light Shading" w:uiPriority="60"/>
@@ -1231,11 +1220,15 @@
   </w:style>
   <w:style w:type="character" w:default="1" w:styleId="DefaultParagraphFont">
     <w:name w:val="Default Paragraph Font"/>
+    <w:uiPriority w:val="1"/>
     <w:semiHidden/>
+    <w:unhideWhenUsed/>
   </w:style>
   <w:style w:type="table" w:default="1" w:styleId="TableNormal">
     <w:name w:val="Normal Table"/>
+    <w:uiPriority w:val="99"/>
     <w:semiHidden/>
+    <w:unhideWhenUsed/>
     <w:tblPr>
       <w:tblInd w:w="0" w:type="dxa"/>
       <w:tblCellMar>
@@ -1248,7 +1241,9 @@
   </w:style>
   <w:style w:type="numbering" w:default="1" w:styleId="NoList">
     <w:name w:val="No List"/>
+    <w:uiPriority w:val="99"/>
     <w:semiHidden/>
+    <w:unhideWhenUsed/>
   </w:style>
   <w:style w:type="paragraph" w:customStyle="1" w:styleId="2">
     <w:name w:val="Стиль2"/>

</xml_diff>